<commit_message>
Added lecture 11 slides, lecture 12 reading, fixed PS2
</commit_message>
<xml_diff>
--- a/assignments/575.win.2022.PS2.docx
+++ b/assignments/575.win.2022.PS2.docx
@@ -106,7 +106,7 @@
           <w:i/>
           <w:iCs/>
         </w:rPr>
-        <w:t>3</w:t>
+        <w:t>6</w:t>
       </w:r>
       <w:r>
         <w:rPr>
@@ -1563,6 +1563,7 @@
       <w:r>
         <w:rPr>
           <w:rFonts w:ascii="Helvetica Neue" w:hAnsi="Helvetica Neue"/>
+          <w:noProof/>
         </w:rPr>
         <w:lastRenderedPageBreak/>
         <w:drawing>
@@ -2191,23 +2192,7 @@
           <w:b/>
           <w:bCs/>
         </w:rPr>
-        <w:t>1.</w:t>
-      </w:r>
-      <w:r>
-        <w:rPr>
-          <w:rFonts w:ascii="Helvetica Neue" w:hAnsi="Helvetica Neue"/>
-          <w:b/>
-          <w:bCs/>
-        </w:rPr>
-        <w:t>3</w:t>
-      </w:r>
-      <w:r>
-        <w:rPr>
-          <w:rFonts w:ascii="Helvetica Neue" w:hAnsi="Helvetica Neue"/>
-          <w:b/>
-          <w:bCs/>
-        </w:rPr>
-        <w:t xml:space="preserve"> </w:t>
+        <w:t xml:space="preserve">1.3 </w:t>
       </w:r>
       <w:r>
         <w:rPr>
@@ -3488,15 +3473,16 @@
           <w:rFonts w:ascii="Helvetica Neue" w:hAnsi="Helvetica Neue"/>
           <w:u w:val="single"/>
         </w:rPr>
-        <w:t>EGFP</w:t>
-      </w:r>
-      <w:r>
+        <w:t>EGFP channel</w:t>
+      </w:r>
+    </w:p>
+    <w:p>
+      <w:pPr>
         <w:rPr>
           <w:rFonts w:ascii="Helvetica Neue" w:hAnsi="Helvetica Neue"/>
           <w:u w:val="single"/>
         </w:rPr>
-        <w:t xml:space="preserve"> channel</w:t>
-      </w:r>
+      </w:pPr>
     </w:p>
     <w:p>
       <w:pPr>
@@ -3585,29 +3571,30 @@
           <w:u w:val="single"/>
         </w:rPr>
       </w:pPr>
-    </w:p>
-    <w:p>
-      <w:pPr>
+      <w:r>
         <w:rPr>
           <w:rFonts w:ascii="Helvetica Neue" w:hAnsi="Helvetica Neue"/>
           <w:u w:val="single"/>
         </w:rPr>
-      </w:pPr>
-      <w:r>
+        <w:lastRenderedPageBreak/>
+        <w:t>TRITC channel</w:t>
+      </w:r>
+    </w:p>
+    <w:p>
+      <w:pPr>
         <w:rPr>
           <w:rFonts w:ascii="Helvetica Neue" w:hAnsi="Helvetica Neue"/>
           <w:u w:val="single"/>
         </w:rPr>
-        <w:lastRenderedPageBreak/>
-        <w:t>TRITC</w:t>
-      </w:r>
-      <w:r>
+      </w:pPr>
+    </w:p>
+    <w:p>
+      <w:pPr>
         <w:rPr>
           <w:rFonts w:ascii="Helvetica Neue" w:hAnsi="Helvetica Neue"/>
           <w:u w:val="single"/>
         </w:rPr>
-        <w:t xml:space="preserve"> channel</w:t>
-      </w:r>
+      </w:pPr>
     </w:p>
     <w:p>
       <w:pPr>
@@ -3704,35 +3691,12 @@
           <w:u w:val="single"/>
         </w:rPr>
       </w:pPr>
-    </w:p>
-    <w:p>
-      <w:pPr>
+      <w:r>
         <w:rPr>
           <w:rFonts w:ascii="Helvetica Neue" w:hAnsi="Helvetica Neue"/>
           <w:u w:val="single"/>
         </w:rPr>
-      </w:pPr>
-    </w:p>
-    <w:p>
-      <w:pPr>
-        <w:rPr>
-          <w:rFonts w:ascii="Helvetica Neue" w:hAnsi="Helvetica Neue"/>
-          <w:u w:val="single"/>
-        </w:rPr>
-      </w:pPr>
-      <w:r>
-        <w:rPr>
-          <w:rFonts w:ascii="Helvetica Neue" w:hAnsi="Helvetica Neue"/>
-          <w:u w:val="single"/>
-        </w:rPr>
-        <w:t xml:space="preserve">Cy5 </w:t>
-      </w:r>
-      <w:r>
-        <w:rPr>
-          <w:rFonts w:ascii="Helvetica Neue" w:hAnsi="Helvetica Neue"/>
-          <w:u w:val="single"/>
-        </w:rPr>
-        <w:t>channel</w:t>
+        <w:t>Cy5 channel</w:t>
       </w:r>
     </w:p>
     <w:p>

</xml_diff>